<commit_message>
Updated "in preparation" document for dark-side
</commit_message>
<xml_diff>
--- a/dark-side/In preparation for your class on November 9.docx
+++ b/dark-side/In preparation for your class on November 9.docx
@@ -111,6 +111,63 @@
         <w:t xml:space="preserve">. </w:t>
       </w:r>
     </w:p>
+    <w:p>
+      <w:r>
+        <w:t xml:space="preserve">It is totally optional, but you are also </w:t>
+      </w:r>
+      <w:proofErr w:type="gramStart"/>
+      <w:r>
+        <w:t>welcome</w:t>
+      </w:r>
+      <w:proofErr w:type="gramEnd"/>
+      <w:r>
+        <w:t xml:space="preserve"> to peek at the PowerPoint slides for the lecture in advance. </w:t>
+      </w:r>
+      <w:r>
+        <w:t xml:space="preserve">These are close to final, but I reserve the right to make small </w:t>
+      </w:r>
+      <w:r>
+        <w:t>last-minute</w:t>
+      </w:r>
+      <w:r>
+        <w:t xml:space="preserve"> changes. </w:t>
+      </w:r>
+      <w:r>
+        <w:t xml:space="preserve">The slides are located on my </w:t>
+      </w:r>
+      <w:proofErr w:type="spellStart"/>
+      <w:r>
+        <w:t>github</w:t>
+      </w:r>
+      <w:proofErr w:type="spellEnd"/>
+      <w:r>
+        <w:t xml:space="preserve"> site as a PowerPoint file or a PDF file with speaker notes.</w:t>
+      </w:r>
+    </w:p>
+    <w:p>
+      <w:hyperlink r:id="rId8" w:history="1">
+        <w:r>
+          <w:rPr>
+            <w:rStyle w:val="Hyperlink"/>
+          </w:rPr>
+          <w:t>https://github.com/pmean/papers-and-presentations/blob/master/dark-side/2022-talk.pptx</w:t>
+        </w:r>
+      </w:hyperlink>
+    </w:p>
+    <w:p>
+      <w:hyperlink r:id="rId9" w:history="1">
+        <w:r>
+          <w:rPr>
+            <w:rStyle w:val="Hyperlink"/>
+          </w:rPr>
+          <w:t>https://github.com/pmean/papers-and-presentations/blob/master/dark-side/2022-talk-speaker-notes.pdf</w:t>
+        </w:r>
+      </w:hyperlink>
+      <w:r>
+        <w:t xml:space="preserve"> </w:t>
+      </w:r>
+    </w:p>
+    <w:p/>
     <w:sectPr>
       <w:pgSz w:w="12240" w:h="15840"/>
       <w:pgMar w:top="1440" w:right="1440" w:bottom="1440" w:left="1440" w:header="720" w:footer="720" w:gutter="0"/>

</xml_diff>